<commit_message>
First draft of IMG is finished!
</commit_message>
<xml_diff>
--- a/5 Intramural Grant/fall2023-intramuralgrant-application.docx
+++ b/5 Intramural Grant/fall2023-intramuralgrant-application.docx
@@ -906,7 +906,6 @@
             <w:docPart w:val="7B8679864458439FAD6208B2748F0D95"/>
           </w:placeholder>
         </w:sdtPr>
-        <w:sdtEndPr/>
         <w:sdtContent>
           <w:r>
             <w:t>Judgments of learning (JOLs) are reactive when provided for cue-target word pairs. Compared to silent reading, making JOLs at study improves memory for studied items, but only for related pairs. Thus, perceived item relations likely determine whether memory improvements occur. Because previous studies have used cue-target word pairs, it is unclear whether the reported memory benefits extend to other types of related study materials. The proposed study tests whether JOLs benefit memory for single-item words lists. JOL and no-JOL groups will study related and unrelated word lists (Experiments 1A/1B) or related words converging upon a similar, non-presented lure (i.e., bed, pillow, and dream are related to sleep; Experiments 2A/2B). Afterwards, their memory will be tested. If JOLs improve memory by strengthening concept relations, participants making JOLs should show improved memory on related but not unrelated lists. Separately, false memory of lures should similarly be higher for JOL versus no-JOL participants.</w:t>
@@ -1933,15 +1932,7 @@
             <w:t xml:space="preserve">me </w:t>
           </w:r>
           <w:r>
-            <w:t xml:space="preserve">with data processing and also inspire follow-up research, which could potentially be used to fulfill thesis requirements for students in our </w:t>
-          </w:r>
-          <w:proofErr w:type="gramStart"/>
-          <w:r>
-            <w:t>Masters</w:t>
-          </w:r>
-          <w:proofErr w:type="gramEnd"/>
-          <w:r>
-            <w:t xml:space="preserve"> program. </w:t>
+            <w:t xml:space="preserve">with data processing and also inspire follow-up research, which could potentially be used to fulfill thesis requirements for students in our Masters program. </w:t>
           </w:r>
         </w:p>
       </w:sdtContent>
@@ -2114,25 +2105,19 @@
                     <w:shd w:val="clear" w:color="auto" w:fill="F2F2F2" w:themeFill="background1" w:themeFillShade="F2"/>
                   </w:pPr>
                   <w:r>
-                    <w:t>When learning new information, it is helpful to assess whether the knowledge one is acquiring is being sufficiently encoded. Metamemory, or the processes by which individuals regulate their learning, is a crucial component of learning, as it helps individuals decide whether items need additional study or if they have been sufficiently learned (</w:t>
+                    <w:t>When learning new information, it is helpful to assess whether the knowledge one is acquiring is being sufficiently encoded</w:t>
                   </w:r>
                   <w:r>
-                    <w:rPr>
-                      <w:highlight w:val="yellow"/>
-                    </w:rPr>
-                    <w:t>see Nelson &amp; Narens, 1990</w:t>
+                    <w:t xml:space="preserve"> so that it can be successfully retrieved</w:t>
                   </w:r>
                   <w:r>
-                    <w:t xml:space="preserve">). To investigate questions surrounding metamemory, researchers commonly use Judgments of Learning (JOL) tasks, where participants study a set of items and predict their likelihood of correctly remembering them on a later test (see </w:t>
+                    <w:t xml:space="preserve">. Metamemory, or the processes by which individuals regulate their learning, is a crucial component of learning, as it helps individuals decide whether items need additional study or if they have been sufficiently </w:t>
                   </w:r>
                   <w:r>
-                    <w:rPr>
-                      <w:highlight w:val="yellow"/>
-                    </w:rPr>
-                    <w:t>Rhodes, 2016; Schwartz &amp; Metcalf, 2017</w:t>
+                    <w:t>learned (see Nelson &amp; Narens, 1990). To investigate questions surrounding metamemory, researchers commonly use Judgments of Learning (JOL) tasks, where participants study a set of items and predict their likelihood of correctly remembering them on a later test (see Rhodes, 2016). Thus, JOLs provide a simple measure</w:t>
                   </w:r>
                   <w:r>
-                    <w:t xml:space="preserve">, for reviews). Thus, JOLs provide a simple measure for assessing how various </w:t>
+                    <w:t xml:space="preserve"> for assessing how various </w:t>
                   </w:r>
                   <w:r>
                     <w:t xml:space="preserve">experimental </w:t>
@@ -2149,6 +2134,9 @@
                     <w:shd w:val="clear" w:color="auto" w:fill="F2F2F2" w:themeFill="background1" w:themeFillShade="F2"/>
                   </w:pPr>
                   <w:r>
+                    <w:t xml:space="preserve">Because of the ease with which they can be implanted, </w:t>
+                  </w:r>
+                  <w:r>
                     <w:t>JOLs</w:t>
                   </w:r>
                   <w:r>
@@ -2161,13 +2149,22 @@
                     <w:t xml:space="preserve"> dating back to </w:t>
                   </w:r>
                   <w:r>
-                    <w:rPr>
-                      <w:highlight w:val="yellow"/>
-                    </w:rPr>
-                    <w:t>Arbuckle and Cuddy’s seminal 1969</w:t>
+                    <w:t>Arbuckle and Cuddy’s seminal 1969 study</w:t>
                   </w:r>
                   <w:r>
-                    <w:t xml:space="preserve"> study which investigated whether learners could accurately predict their performance on a later memory test. For much of their history, JOLs were assumed to be neutral </w:t>
+                    <w:t xml:space="preserve"> </w:t>
+                  </w:r>
+                  <w:r>
+                    <w:t>investigating</w:t>
+                  </w:r>
+                  <w:r>
+                    <w:t xml:space="preserve"> whether learners could accurately predict their </w:t>
+                  </w:r>
+                  <w:r>
+                    <w:t xml:space="preserve">later memory </w:t>
+                  </w:r>
+                  <w:r>
+                    <w:t xml:space="preserve">performance. For much of their history, JOLs were assumed to be neutral </w:t>
                   </w:r>
                   <w:r>
                     <w:t xml:space="preserve">measures having little or no effect </w:t>
@@ -2206,13 +2203,7 @@
                     <w:t xml:space="preserve">see </w:t>
                   </w:r>
                   <w:r>
-                    <w:rPr>
-                      <w:highlight w:val="yellow"/>
-                    </w:rPr>
-                    <w:t>Ericcson &amp; Simon, 1993</w:t>
-                  </w:r>
-                  <w:r>
-                    <w:t>).</w:t>
+                    <w:t>Ericcson &amp; Simon, 1993).</w:t>
                   </w:r>
                 </w:p>
                 <w:p>
@@ -2223,13 +2214,10 @@
                     <w:t>Studies investigating the mechanisms behind JOL reactivity have commonly used cue-target word pairs. These studies have revealed a consistent pattern of reactivity: When pairs are semantically related (e.g., mouse – cheese), making JOLs improves memory for the target item (</w:t>
                   </w:r>
                   <w:r>
-                    <w:rPr>
-                      <w:highlight w:val="yellow"/>
-                    </w:rPr>
-                    <w:t>Janes et al., 2018; Halamish &amp; Undorf, 2023; Maxwell &amp; Huff, 2022; Soderstrom et al., 2015</w:t>
+                    <w:t>Janes et al., 2018; Halamish &amp; Undorf, 2023; Maxwell &amp; Huff, 2022; Soderstrom et al., 2015). However, this memorial benefit does not extend to unrelated pairs (e.g., mouse – cup), particularly when memory is assessed</w:t>
                   </w:r>
                   <w:r>
-                    <w:t>). However, this memorial benefit does not extend to unrelated pairs (e.g., mouse – cup), particularly when memory is assessed via cued-recall testing</w:t>
+                    <w:t xml:space="preserve"> via cued-recall testing</w:t>
                   </w:r>
                   <w:r>
                     <w:t xml:space="preserve">. </w:t>
@@ -2238,13 +2226,10 @@
                     <w:t xml:space="preserve">To explain why relatedness moderates JOL reactivity patterns, Soderstrom et al. proposed that two conditions must be met for reactivity to occur on cue-target pairs. First, studied items must contain intrinsic cues which participants use to inform their JOLs (see </w:t>
                   </w:r>
                   <w:r>
-                    <w:rPr>
-                      <w:highlight w:val="yellow"/>
-                    </w:rPr>
-                    <w:t>Koriat, 1997</w:t>
+                    <w:t>Koriat, 1997).</w:t>
                   </w:r>
                   <w:r>
-                    <w:t>). Second, participants must be tested using a method that is sensitive to any cues that are strengthened due to making JOLs. Based on this cue-strengthening account, when participants are tested via cued-recall, the cue-strengthening account predicts a memory benefit on related pairs, given that cued-recall testing is highly sensitive to pair relatedness. For unrelated pairs, however, JOLs do not produce a memorial benefit, as intrinsic cue-target relations are not available for this pair type.</w:t>
+                    <w:t xml:space="preserve"> Second, participants must be tested using a method that is sensitive to any cues that are strengthened due to making JOLs. Based on this cue-strengthening account, when participants are tested via cued-recall, the cue-strengthening account predicts a memory benefit on related pairs, given that cued-recall testing is highly sensitive to pair relatedness. For unrelated pairs, however, JOLs do not produce a memorial benefit, as intrinsic cue-target relations are not available for this pair type.</w:t>
                   </w:r>
                 </w:p>
                 <w:p>
@@ -2252,24 +2237,13 @@
                     <w:shd w:val="clear" w:color="auto" w:fill="F2F2F2" w:themeFill="background1" w:themeFillShade="F2"/>
                   </w:pPr>
                   <w:r>
-                    <w:t xml:space="preserve">While the cue-strengthening account does not explicitly specify the </w:t>
-                  </w:r>
-                  <w:proofErr w:type="gramStart"/>
-                  <w:r>
-                    <w:t>particular cues</w:t>
-                  </w:r>
-                  <w:proofErr w:type="gramEnd"/>
-                  <w:r>
-                    <w:t xml:space="preserve"> which JOLs strengthen, it is likely that making JOLs primarily strengthens pre-existing cue-target relations, given that pair relatedness is a highly salient cue for later remembering (</w:t>
+                    <w:t xml:space="preserve">While the cue-strengthening account does not explicitly specify the particular cues which JOLs strengthen, it is likely that making JOLs primarily strengthens pre-existing cue-target relations, given that pair relatedness is a highly salient cue for later </w:t>
                   </w:r>
                   <w:r>
-                    <w:rPr>
-                      <w:highlight w:val="yellow"/>
-                    </w:rPr>
-                    <w:t>Mueller, Tauber, &amp; Dunlosky, 2013</w:t>
+                    <w:t>remembering (Mueller, Tauber, &amp; Dunlosky, 2013).</w:t>
                   </w:r>
                   <w:r>
-                    <w:t xml:space="preserve">). Given this possibility, recent studies have explored the degree to which relatedness contributes to reactivity. For example, Maxwell and Huff (2022) compared recall for participants making JOLs to three additional encoding groups: A no-JOL control group, a group of participants completing a shallow vowel-counting </w:t>
+                    <w:t xml:space="preserve"> Given this possibility, recent studies have explored the degree to which relatedness contributes to reactivity. For example, Maxwell and Huff (2022) compared recall for participants making JOLs to three additional encoding groups: A no-JOL control group, a group of participants completing a shallow vowel-counting </w:t>
                   </w:r>
                   <w:r>
                     <w:lastRenderedPageBreak/>
@@ -2292,25 +2266,19 @@
                     <w:t xml:space="preserve">As previously noted, </w:t>
                   </w:r>
                   <w:r>
-                    <w:t xml:space="preserve">most work investigating JOL reactivity has tested for potential memory changes using various types of cue-target word pairs. This is likely because factors influencing JOLs are often studied within the context of related versus unrelated cue-target pairs, rather than via list-wise manipulations of relatedness (see </w:t>
+                    <w:t>most work investigating JOL reactivity has tested for potential memory changes using various types of cue-target word pairs. This is likely because factors influencing JOLs are often studied within the context of related versus unrelated cue-target pairs, rather than via list-wise manipulations of relatedness (</w:t>
                   </w:r>
                   <w:r>
-                    <w:rPr>
-                      <w:highlight w:val="yellow"/>
-                    </w:rPr>
-                    <w:t>Chang &amp; Brainard, in press</w:t>
+                    <w:t>see Chang &amp; Brainard, in press).</w:t>
                   </w:r>
                   <w:r>
-                    <w:t xml:space="preserve">). However, like cue-target relatedness, list relatedness has similarly been shown to affect the magnitude of JOLs. For example, </w:t>
+                    <w:t xml:space="preserve"> However, like cue-target relatedness, list relatedness has similarly been shown to affect the magnitude of JOLs. For example, </w:t>
                   </w:r>
                   <w:r>
-                    <w:rPr>
-                      <w:highlight w:val="yellow"/>
-                    </w:rPr>
-                    <w:t>Matvey, Dunlosky, &amp; Schwartz (2006)</w:t>
+                    <w:t>Matvey, Dunlosky, &amp; Schwartz (2006) had participants make item-level JOLs for words presented in either categorized</w:t>
                   </w:r>
                   <w:r>
-                    <w:t xml:space="preserve"> had participants make item-level JOLs for words presented in either categorized (i.e., related) or uncategorized (i.e., unrelated) single word lists. Overall, a classic relatedness effect emerged, such that JOLs were higher for categorized lists relative to uncategorized lists. More recently, Chang </w:t>
+                    <w:t xml:space="preserve"> (i.e., related) or uncategorized (i.e., unrelated) single word lists. Overall, a classic relatedness effect emerged, such that JOLs were higher for categorized lists relative to uncategorized lists. More recently, Chang </w:t>
                   </w:r>
                   <w:r>
                     <w:t>and</w:t>
@@ -2324,7 +2292,13 @@
                     <w:shd w:val="clear" w:color="auto" w:fill="F2F2F2" w:themeFill="background1" w:themeFillShade="F2"/>
                   </w:pPr>
                   <w:r>
-                    <w:t xml:space="preserve">While relatedness has been shown to affect the magnitude of JOLs regardless of whether it is manipulated inter-item (i.e., related and unrelated cue-target pairs) or when using categorized and uncategorized single-item lists, the mechanisms driving these effects likely differ based on the type of stimuli. According to Koriat’s (1997) cue-utilization account, making JOLs for cue-target pairs promotes the use of intrinsic cues (i.e., inherent item properties) which participants use to inform the magnitude of their JOLs. Pre-existing cue-target relations reflect a primary example of intrinsic cues, given that the relation between items is inherent to the pair and easily processed at encoding. However, by nature, single-item lists display study items to participants one item at a time. Thus, any relatedness cues would reflect extrinsic cues, given that participants must assess how the item relates back to previously presented items within the list. Thus, extrinsic cues reflect the specific characteristics in which encoding occurs, rather than inherent properties of the stimuli. </w:t>
+                    <w:t xml:space="preserve">While relatedness has been shown to affect the magnitude of JOLs regardless of whether it is manipulated inter-item (i.e., related and unrelated cue-target pairs) or when using categorized and uncategorized single-item lists, the mechanisms driving these effects likely differ based on the type of stimuli. According to </w:t>
+                  </w:r>
+                  <w:r>
+                    <w:t>Koriat’s (1997) cue</w:t>
+                  </w:r>
+                  <w:r>
+                    <w:t xml:space="preserve">-utilization account, making JOLs for cue-target pairs promotes the use of intrinsic cues (i.e., inherent item properties) which participants use to inform the magnitude of their JOLs. Pre-existing cue-target relations reflect a primary example of intrinsic cues, given that the relation between items is inherent to the pair and easily processed at encoding. However, by nature, single-item lists display study items to participants one item at a time. Thus, any relatedness cues would reflect extrinsic cues, given that participants must assess how the item relates back to previously presented items within the list. Thus, extrinsic cues reflect the specific characteristics in which encoding occurs, rather than inherent properties of the stimuli. </w:t>
                   </w:r>
                 </w:p>
                 <w:p>
@@ -2335,26 +2309,23 @@
                     <w:t xml:space="preserve">Regarding JOL reactivity, few studies have directly assessed the effects of making JOLs on memory for single-item lists. As a result, current theories of JOL reactivity primarily focus on explaining the role intrinsic cues as an underlying factor for reactivity to occur on cue-target pairs (e.g., Soderstrom et al.’s, 2015 cue-strengthening account). Thus, it remains unclear whether the relatedness effects driving JOL reactivity with cue-target pairs would similarly affect categorized word lists. In a notable exception, however, </w:t>
                   </w:r>
                   <w:r>
-                    <w:rPr>
-                      <w:highlight w:val="yellow"/>
-                    </w:rPr>
-                    <w:t>Senkova and Otani (2021)</w:t>
+                    <w:t>Senkova and Otani (2021) assessed</w:t>
                   </w:r>
                   <w:r>
-                    <w:t xml:space="preserve"> assessed the effect of list relatedness on JOL reactivity by testing for reactivity on categorized and uncategorized word lists for participants making JOLs, pleasantness ratings, or a control task in which participants simply assigned a random number to each item </w:t>
+                    <w:t xml:space="preserve"> the effect of list relatedness on JOL reactivity by testing for reactivity on categorized and uncategorized word lists for participants making JOLs, pleasantness ratings, or a control task in which participants simply assigned a random number to each item </w:t>
                   </w:r>
                   <w:r>
                     <w:lastRenderedPageBreak/>
-                    <w:t>(Experiment 1) and participants making JOLs, completing an imagery task, or the control task (Experiment 2). Across experiments, participants making JOLs had greater free-recall relative to participants in the control group. Importantly, recall benefits were greater for categorized lists, suggesting that the presence of list-wise relatedness facilitated reactivity. Additionally, both deep encoding comparison groups also improved free-recall relative to participants in the no-JOL control group. Because both pleasantness ratings and imagery tasks are classic item-specific tasks based on the item-specific/relational framework (</w:t>
+                    <w:t xml:space="preserve">(Experiment 1) and participants making JOLs, completing an imagery task, or the control task (Experiment 2). Across experiments, participants making JOLs had greater free-recall relative to participants in the control group. Importantly, recall benefits were greater for categorized lists, suggesting that the presence of list-wise relatedness facilitated reactivity. Additionally, both deep encoding comparison groups also improved free-recall relative to participants in the no-JOL control group. Because both pleasantness ratings and imagery tasks are classic item-specific tasks based on the item-specific/relational </w:t>
                   </w:r>
                   <w:r>
-                    <w:rPr>
-                      <w:highlight w:val="yellow"/>
-                    </w:rPr>
-                    <w:t>Einstein &amp; Hunt, 1980; Hunt &amp; Einstein, 1981</w:t>
+                    <w:t>framework (Einstein &amp; Hunt, 1980; Hunt &amp;</w:t>
                   </w:r>
                   <w:r>
-                    <w:t>), Senkova and Otani argued that positive JOL reactivity reported on categorized wordlists reflected an item-specific process rather than a relational encoding process. Considered alongside findings investigating the effects of relatedness on reactivity with cue-target pairs (e.g., Halamish &amp; Undorf, 2023; Maxwell &amp; Huff, 2022), it is likely that JOL reactivity reflects different underlying processes based on the type of stimuli that participants study.</w:t>
+                    <w:t xml:space="preserve"> Einstein, 1981), Senkova</w:t>
+                  </w:r>
+                  <w:r>
+                    <w:t xml:space="preserve"> and Otani argued that positive JOL reactivity reported on categorized wordlists reflected an item-specific process rather than a relational encoding process. Considered alongside findings investigating the effects of relatedness on reactivity with cue-target pairs (e.g., Halamish &amp; Undorf, 2023; Maxwell &amp; Huff, 2022), it is likely that JOL reactivity reflects different underlying processes based on the type of stimuli that participants study.</w:t>
                   </w:r>
                 </w:p>
                 <w:p>
@@ -2374,16 +2345,13 @@
                     <w:t>A and 2B</w:t>
                   </w:r>
                   <w:r>
-                    <w:t xml:space="preserve"> used the Deese-Roediger-McDermott paradigm (</w:t>
+                    <w:t xml:space="preserve"> used the Deese-Roediger-McDermott </w:t>
                   </w:r>
                   <w:r>
-                    <w:rPr>
-                      <w:highlight w:val="yellow"/>
-                    </w:rPr>
-                    <w:t>Deese; 1959; Roediger &amp; McDermott, 1995</w:t>
+                    <w:t>paradigm (Deese; 1959; Roediger &amp; McDermott, 1995), which</w:t>
                   </w:r>
                   <w:r>
-                    <w:t>), which allowed for an assessment of the effects of item-specific and relational processes on JOL reactivity</w:t>
+                    <w:t xml:space="preserve"> allowed for an assessment of the effects of item-specific and relational processes on JOL reactivity</w:t>
                   </w:r>
                   <w:r>
                     <w:t xml:space="preserve"> while also investigating whether JOLs could additionally be reactive on false memory for related but non-presented lure items</w:t>
@@ -2495,15 +2463,7 @@
             <w:t>four-experiment package. First, Experiments 1A and 1B will investigate whether</w:t>
           </w:r>
           <w:r>
-            <w:t xml:space="preserve"> JOL reactivity effects observed on related cue-target pairs extend to related word lists. Next, Experiments 2A and 2B will use DRM lists, which present participants with a series of related words which converge on a strongly related but not presented critical lure</w:t>
-          </w:r>
-          <w:proofErr w:type="gramStart"/>
-          <w:r>
-            <w:t>, also</w:t>
-          </w:r>
-          <w:proofErr w:type="gramEnd"/>
-          <w:r>
-            <w:t xml:space="preserve"> </w:t>
+            <w:t xml:space="preserve"> JOL reactivity effects observed on related cue-target pairs extend to related word lists. Next, Experiments 2A and 2B will use DRM lists, which present participants with a series of related words which converge on a strongly related but not presented critical lure, also </w:t>
           </w:r>
           <w:r>
             <w:t>demonstrate memory changes. Importantly, the use of DRM lists in Experiments 2A/2B allows for a replication/extension of any potential memory benefits observed in Experiments 1A/1B while also assessing whether JOLs are potentially reactive on false memories, which, to date, has not been explored.</w:t>
@@ -2597,9 +2557,6 @@
             <w:t>software (</w:t>
           </w:r>
           <w:r>
-            <w:rPr>
-              <w:highlight w:val="yellow"/>
-            </w:rPr>
             <w:t>Faul, Erdfelder, Buchner, &amp; Lang, 2009</w:t>
           </w:r>
           <w:r>
@@ -2613,16 +2570,13 @@
             <w:t>d</w:t>
           </w:r>
           <w:r>
-            <w:t xml:space="preserve"> = .28). Additionally, the 40 participants per group requirement was modeled after previous sample sizes used for online JOL reactivity studies (e.g., </w:t>
+            <w:t xml:space="preserve"> = .28). Additionally, the 40 participants per group requirement was modeled after previous sample sizes used for online JOL reactivity studies (e.g., Maxwell &amp; Huff, 2022; 2023).</w:t>
           </w:r>
           <w:r>
-            <w:rPr>
-              <w:highlight w:val="yellow"/>
-            </w:rPr>
-            <w:t>Maxwell &amp; Huff, 2022; 2023</w:t>
+            <w:t xml:space="preserve"> All</w:t>
           </w:r>
           <w:r>
-            <w:t>).</w:t>
+            <w:t xml:space="preserve"> participants will be required to be native English speakers who have obtained at least a high-school level degree or equivalent.</w:t>
           </w:r>
         </w:p>
         <w:p>
@@ -2658,6 +2612,31 @@
           <w:r>
             <w:t xml:space="preserve"> </w:t>
           </w:r>
+          <w:r>
+            <w:t xml:space="preserve">The stimuli in Experiments 1A and 1B will be eight 12-item word lists. These lists will consist of four categorized lists taken from </w:t>
+          </w:r>
+          <w:r>
+            <w:t>the Van Overschelde et al.’s (2004) Category</w:t>
+          </w:r>
+          <w:r>
+            <w:t xml:space="preserve"> Norms and four uncategorized lists in which all words are unrelated. In addition to relatedness, lists will be checked for other factors which could potentially influence later memory, including word length, frequency, and concreteness.</w:t>
+          </w:r>
+        </w:p>
+        <w:p>
+          <w:pPr>
+            <w:shd w:val="clear" w:color="auto" w:fill="F2F2F2" w:themeFill="background1" w:themeFillShade="F2"/>
+          </w:pPr>
+          <w:r>
+            <w:t>Participants will study two of each list (48 items total). Counterbalanced versions of the experiment will be developed which alternate which set of two lists that participants study.</w:t>
+          </w:r>
+        </w:p>
+        <w:p>
+          <w:pPr>
+            <w:shd w:val="clear" w:color="auto" w:fill="F2F2F2" w:themeFill="background1" w:themeFillShade="F2"/>
+          </w:pPr>
+          <w:r>
+            <w:t>Next, two memory tests will be developed. For Experiment 1A, a series of free-recall tests will be developed based on each list. Specifically, participants will be instructed to recall the previously presented words. For Experiment 1B, participants will complete a 96-item “OLD-NEW” recognition test. This test will include all 48 previously studied items as well as the 48 items from the non-studied lists, which will serve as distractors. Thus, the only difference between Experiments 1A and 1B is the method of testing.</w:t>
+          </w:r>
         </w:p>
         <w:p>
           <w:pPr>
@@ -2665,14 +2644,40 @@
           </w:pPr>
           <w:r>
             <w:tab/>
+          </w:r>
+          <w:r>
+            <w:rPr>
+              <w:b/>
+              <w:bCs/>
+            </w:rPr>
             <w:t>Experiments 2A/2B:</w:t>
+          </w:r>
+          <w:r>
+            <w:t xml:space="preserve"> In Experiments 2A and 2B, the eight uncategorized lists will be replaced with </w:t>
+          </w:r>
+          <w:r>
+            <w:t xml:space="preserve">twenty 12-item DRM lists taken </w:t>
+          </w:r>
+          <w:r>
+            <w:t>from Roediger et al. (2001).</w:t>
+          </w:r>
+          <w:r>
+            <w:t xml:space="preserve"> Like the previous experiments, counterbalanced versions of the experiment will be made, with participants studying a total of 10 lists. Additionally, participants will be tested via free-recall (Experiment 2A) or recognition testing (Experiment 2B). Free-recall testing will utilize the same instructions as previously reported. The recognition test will consist of 80 items: 30 studied items (taken from positions 2, 5, and 8 in each list), 30 non-studied distractors (taken from positions 2, 5, and 8 in each non-studied list), and 10 critical lures corresponding to each of the 10 studied lists, and 10 critical lures corresponding to the 10 non-studied lists. All other aspects of Experiments 2A/2B will be identical to Experiments 1A/1B. </w:t>
           </w:r>
         </w:p>
         <w:p>
           <w:pPr>
             <w:shd w:val="clear" w:color="auto" w:fill="F2F2F2" w:themeFill="background1" w:themeFillShade="F2"/>
+            <w:rPr>
+              <w:b/>
+              <w:bCs/>
+            </w:rPr>
           </w:pPr>
           <w:r>
+            <w:rPr>
+              <w:b/>
+              <w:bCs/>
+            </w:rPr>
             <w:t>Procedure:</w:t>
           </w:r>
         </w:p>
@@ -2682,7 +2687,34 @@
           </w:pPr>
           <w:r>
             <w:tab/>
+          </w:r>
+          <w:r>
+            <w:rPr>
+              <w:b/>
+              <w:bCs/>
+            </w:rPr>
             <w:t>Experiment 1A:</w:t>
+          </w:r>
+          <w:r>
+            <w:t xml:space="preserve"> Following informed consent, participants will be instructed to study a series of words and will be informed that their memory for each word will later be tested. Participants in the JOL groups will then receive further instructions to judge their ability to remember the items they are studying for a later test. Specifically, participants in the item-JOL group will be instructed to make JOLs following the presentation of each word. JOLs will be framed as a probability estimate of correctly remembering each word on a later test (0 = will NOT remember; 100 = WILL remember). Separately, participants in the global JOL group will be asked to provide a single JOL following the presentation of each word list. Thus, the two JOL groups will differ in both the number of JOLs they provide per list (one per item vs. one per list) and the timing of the JOL. Participants in the no-JOL group will be informed of the memory test but will not be tasked with making memory judgments. For all groups, study will be self-paced, with participants pressing the ENTER key to advance to the next word.</w:t>
+          </w:r>
+        </w:p>
+        <w:p>
+          <w:pPr>
+            <w:shd w:val="clear" w:color="auto" w:fill="F2F2F2" w:themeFill="background1" w:themeFillShade="F2"/>
+          </w:pPr>
+          <w:r>
+            <w:lastRenderedPageBreak/>
+            <w:t xml:space="preserve">After receiving their respective encoding instructions, participants will begin the first study list. </w:t>
+          </w:r>
+          <w:r>
+            <w:t xml:space="preserve">Immediately following </w:t>
+          </w:r>
+          <w:r>
+            <w:t>this</w:t>
+          </w:r>
+          <w:r>
+            <w:t xml:space="preserve"> list, particpants will complete a 30 second filler task in which they will be asked to list as many words beginning with a random letter as they can within the time limit (e.g., list all words that begin with the letter “M”). Immediately afterwards, participants will complete a free-recall test, in which they will be asked to type as many words from memory as they remember from the previously studied list. Following completion of the first study-test cycle, participants will advance to the next study phase. After completing the final cycle, participants will be debriefed. The total experiment is expected to take 30 minutes to complete.</w:t>
           </w:r>
         </w:p>
         <w:p>
@@ -2691,7 +2723,25 @@
           </w:pPr>
           <w:r>
             <w:tab/>
+          </w:r>
+          <w:r>
+            <w:rPr>
+              <w:b/>
+              <w:bCs/>
+            </w:rPr>
             <w:t>Experiment 1B:</w:t>
+          </w:r>
+          <w:r>
+            <w:t xml:space="preserve"> Experiment 1B will utilize the same procedure described above, with the exception that the free-recall tests will be replaced with a single </w:t>
+          </w:r>
+          <w:r>
+            <w:t xml:space="preserve">“OLD-NEW” </w:t>
+          </w:r>
+          <w:r>
+            <w:t>recognition test</w:t>
+          </w:r>
+          <w:r>
+            <w:t xml:space="preserve">, which will occur following the final study list. Items on the recognition test will be randomly presented, and participants will not be timed. </w:t>
           </w:r>
         </w:p>
         <w:p>
@@ -2700,7 +2750,23 @@
           </w:pPr>
           <w:r>
             <w:tab/>
+          </w:r>
+          <w:r>
+            <w:rPr>
+              <w:b/>
+              <w:bCs/>
+            </w:rPr>
             <w:t>Experiment 2A:</w:t>
+          </w:r>
+          <w:r>
+            <w:rPr>
+              <w:b/>
+              <w:bCs/>
+            </w:rPr>
+            <w:t xml:space="preserve"> </w:t>
+          </w:r>
+          <w:r>
+            <w:t>Experiment 2A will follow the same general procedure outlined in Experiment 1A, except that the four-word lists will be replaced with 10 DRM lists. All other aspects of the procedure, including the use free-recall testing, will be identical to Experiment 1A.</w:t>
           </w:r>
         </w:p>
         <w:p>
@@ -2709,18 +2775,38 @@
           </w:pPr>
           <w:r>
             <w:tab/>
+          </w:r>
+          <w:r>
+            <w:rPr>
+              <w:b/>
+              <w:bCs/>
+            </w:rPr>
             <w:t>Experiment 2B:</w:t>
           </w:r>
-        </w:p>
-        <w:p>
-          <w:pPr>
-            <w:shd w:val="clear" w:color="auto" w:fill="F2F2F2" w:themeFill="background1" w:themeFillShade="F2"/>
-          </w:pPr>
-        </w:p>
-        <w:p>
-          <w:pPr>
-            <w:shd w:val="clear" w:color="auto" w:fill="F2F2F2" w:themeFill="background1" w:themeFillShade="F2"/>
-          </w:pPr>
+          <w:r>
+            <w:t xml:space="preserve"> </w:t>
+          </w:r>
+          <w:r>
+            <w:t>Experiment 2</w:t>
+          </w:r>
+          <w:r>
+            <w:t>B</w:t>
+          </w:r>
+          <w:r>
+            <w:t xml:space="preserve"> will follow the same general procedure outlined in Experiment 1A, except that the four-word lists will be replaced with 10 DRM lists. All other aspects of the procedure, including the use</w:t>
+          </w:r>
+          <w:r>
+            <w:t xml:space="preserve"> of recognition testing</w:t>
+          </w:r>
+          <w:r>
+            <w:t>, will be identical to Experiment 1</w:t>
+          </w:r>
+          <w:r>
+            <w:t>B</w:t>
+          </w:r>
+          <w:r>
+            <w:t>.</w:t>
+          </w:r>
         </w:p>
         <w:p>
           <w:pPr>
@@ -3027,32 +3113,38 @@
         <w:rPr>
           <w:i/>
         </w:rPr>
+        <w:t>U</w:t>
+      </w:r>
+      <w:r>
+        <w:rPr>
+          <w:i/>
+        </w:rPr>
+        <w:t xml:space="preserve">se current state of Texas / GSA travel rates. </w:t>
+      </w:r>
+      <w:r>
+        <w:rPr>
+          <w:i/>
+        </w:rPr>
+        <w:t>Travel to conduct research is an allowable expense, but f</w:t>
+      </w:r>
+      <w:r>
+        <w:rPr>
+          <w:i/>
+        </w:rPr>
+        <w:t xml:space="preserve">unds may not be </w:t>
+      </w:r>
+      <w:r>
+        <w:rPr>
+          <w:i/>
+        </w:rPr>
+        <w:t xml:space="preserve">used for costs associated with travel to attend or present at professional meetings or </w:t>
+      </w:r>
+      <w:r>
+        <w:rPr>
+          <w:i/>
+        </w:rPr>
         <w:lastRenderedPageBreak/>
-        <w:t>U</w:t>
-      </w:r>
-      <w:r>
-        <w:rPr>
-          <w:i/>
-        </w:rPr>
-        <w:t xml:space="preserve">se current state of Texas / GSA travel rates. </w:t>
-      </w:r>
-      <w:r>
-        <w:rPr>
-          <w:i/>
-        </w:rPr>
-        <w:t>Travel to conduct research is an allowable expense, but f</w:t>
-      </w:r>
-      <w:r>
-        <w:rPr>
-          <w:i/>
-        </w:rPr>
-        <w:t xml:space="preserve">unds may not be </w:t>
-      </w:r>
-      <w:r>
-        <w:rPr>
-          <w:i/>
-        </w:rPr>
-        <w:t>used for costs associated with travel to attend or present at professional meetings or conferences.</w:t>
+        <w:t>conferences.</w:t>
       </w:r>
       <w:r>
         <w:rPr>
@@ -3377,7 +3469,14 @@
                 <w:shd w:val="clear" w:color="auto" w:fill="F2F2F2" w:themeFill="background1" w:themeFillShade="F2"/>
               </w:pPr>
               <w:r>
-                <w:t>October 2023: Finalize materials, program experiments, and submit IRB</w:t>
+                <w:rPr>
+                  <w:b/>
+                  <w:bCs/>
+                </w:rPr>
+                <w:t>October 2023:</w:t>
+              </w:r>
+              <w:r>
+                <w:t xml:space="preserve"> Finalize materials, program experiments, and submit IRB</w:t>
               </w:r>
               <w:r>
                 <w:t xml:space="preserve"> application.</w:t>
@@ -3388,7 +3487,14 @@
                 <w:shd w:val="clear" w:color="auto" w:fill="F2F2F2" w:themeFill="background1" w:themeFillShade="F2"/>
               </w:pPr>
               <w:r>
-                <w:t>November 2023: Receive IRB approval</w:t>
+                <w:rPr>
+                  <w:b/>
+                  <w:bCs/>
+                </w:rPr>
+                <w:t>November 2023:</w:t>
+              </w:r>
+              <w:r>
+                <w:t xml:space="preserve"> Receive IRB approval</w:t>
               </w:r>
               <w:r>
                 <w:t>. Begin data collection pending receipt of funding. Submit abstract to SWPA as a research proposal poster.</w:t>
@@ -3399,7 +3505,14 @@
                 <w:shd w:val="clear" w:color="auto" w:fill="F2F2F2" w:themeFill="background1" w:themeFillShade="F2"/>
               </w:pPr>
               <w:r>
-                <w:t>December 2023: Complete data collection on Experiments 1A and 1B</w:t>
+                <w:rPr>
+                  <w:b/>
+                  <w:bCs/>
+                </w:rPr>
+                <w:t>December 2023:</w:t>
+              </w:r>
+              <w:r>
+                <w:t xml:space="preserve"> Complete data collection on Experiments 1A and 1B</w:t>
               </w:r>
             </w:p>
             <w:p>
@@ -3407,7 +3520,14 @@
                 <w:shd w:val="clear" w:color="auto" w:fill="F2F2F2" w:themeFill="background1" w:themeFillShade="F2"/>
               </w:pPr>
               <w:r>
-                <w:t>January 2024: Analyze data from Experiments 1A and 1B.</w:t>
+                <w:rPr>
+                  <w:b/>
+                  <w:bCs/>
+                </w:rPr>
+                <w:t>January 2024:</w:t>
+              </w:r>
+              <w:r>
+                <w:t xml:space="preserve"> Analyze data from Experiments 1A and 1B.</w:t>
               </w:r>
             </w:p>
             <w:p>
@@ -3415,7 +3535,14 @@
                 <w:shd w:val="clear" w:color="auto" w:fill="F2F2F2" w:themeFill="background1" w:themeFillShade="F2"/>
               </w:pPr>
               <w:r>
-                <w:t>February 2024: Recruit additional participants if needed for Experiments 1A/1B; Begin work on poster</w:t>
+                <w:rPr>
+                  <w:b/>
+                  <w:bCs/>
+                </w:rPr>
+                <w:t>February 2024:</w:t>
+              </w:r>
+              <w:r>
+                <w:t xml:space="preserve"> Recruit additional participants if needed for Experiments 1A/1B; Begin work on poster</w:t>
               </w:r>
             </w:p>
             <w:p>
@@ -3423,7 +3550,14 @@
                 <w:shd w:val="clear" w:color="auto" w:fill="F2F2F2" w:themeFill="background1" w:themeFillShade="F2"/>
               </w:pPr>
               <w:r>
-                <w:t>March 2024: Begin data collection on Experiments 2A/2B; Present preliminary findings from Experiments 1A/1B at SWPA</w:t>
+                <w:rPr>
+                  <w:b/>
+                  <w:bCs/>
+                </w:rPr>
+                <w:t>March 2024:</w:t>
+              </w:r>
+              <w:r>
+                <w:t xml:space="preserve"> Begin data collection on Experiments 2A/2B; Present preliminary findings from Experiments 1A/1B at SWPA</w:t>
               </w:r>
             </w:p>
             <w:p>
@@ -3431,7 +3565,14 @@
                 <w:shd w:val="clear" w:color="auto" w:fill="F2F2F2" w:themeFill="background1" w:themeFillShade="F2"/>
               </w:pPr>
               <w:r>
-                <w:t>April 2024: Analyze all remaining data; recruit additional participants if needed. Present findings at Celebration of Scholarship</w:t>
+                <w:rPr>
+                  <w:b/>
+                  <w:bCs/>
+                </w:rPr>
+                <w:t>April 2024:</w:t>
+              </w:r>
+              <w:r>
+                <w:t xml:space="preserve"> Analyze all remaining data; recruit additional participants if needed. Present findings at Celebration of Scholarship</w:t>
               </w:r>
             </w:p>
             <w:p>
@@ -3439,7 +3580,14 @@
                 <w:shd w:val="clear" w:color="auto" w:fill="F2F2F2" w:themeFill="background1" w:themeFillShade="F2"/>
               </w:pPr>
               <w:r>
-                <w:t>May 2024: Begin drafting manuscript with target submission deadline of August 1</w:t>
+                <w:rPr>
+                  <w:b/>
+                  <w:bCs/>
+                </w:rPr>
+                <w:t>May 2024:</w:t>
+              </w:r>
+              <w:r>
+                <w:t xml:space="preserve"> Begin drafting manuscript with target submission deadline of August 1</w:t>
               </w:r>
               <w:r>
                 <w:rPr>
@@ -3477,7 +3625,6 @@
         <w:rPr>
           <w:i/>
         </w:rPr>
-        <w:lastRenderedPageBreak/>
         <w:t xml:space="preserve">Please </w:t>
       </w:r>
       <w:r>
@@ -4420,14 +4567,706 @@
           <w:sdtContent>
             <w:p>
               <w:pPr>
+                <w:spacing w:after="0"/>
+                <w:ind w:left="700" w:hanging="702"/>
+                <w:contextualSpacing/>
+                <w:rPr>
+                  <w:rFonts w:eastAsia="Arial" w:cstheme="minorHAnsi"/>
+                </w:rPr>
+              </w:pPr>
+              <w:r>
+                <w:rPr>
+                  <w:rFonts w:eastAsia="Arial" w:cstheme="minorHAnsi"/>
+                </w:rPr>
+                <w:t xml:space="preserve">Arbuckle, T. Y., &amp; Cuddy, L. L. (1969). Discrimination of item strength at time of presentation. Journal of Experimental Psychology, 81(1), 126–131. </w:t>
+              </w:r>
+            </w:p>
+            <w:p>
+              <w:pPr>
+                <w:spacing w:after="0"/>
+                <w:ind w:left="700" w:hanging="702"/>
+                <w:contextualSpacing/>
+                <w:rPr>
+                  <w:rFonts w:eastAsia="Arial" w:cstheme="minorHAnsi"/>
+                </w:rPr>
+              </w:pPr>
+              <w:r>
+                <w:rPr>
+                  <w:rFonts w:eastAsia="Arial" w:cstheme="minorHAnsi"/>
+                </w:rPr>
+                <w:t xml:space="preserve">Chang, M. &amp; Brainerd, C. J. (in press). The font size effect depends on inter-item relation. </w:t>
+              </w:r>
+              <w:r>
+                <w:rPr>
+                  <w:rFonts w:eastAsia="Arial" w:cstheme="minorHAnsi"/>
+                  <w:i/>
+                  <w:iCs/>
+                </w:rPr>
+                <w:t>Memory &amp; Cognition</w:t>
+              </w:r>
+              <w:r>
+                <w:rPr>
+                  <w:rFonts w:eastAsia="Arial" w:cstheme="minorHAnsi"/>
+                </w:rPr>
+                <w:t>, 1-12.</w:t>
+              </w:r>
+            </w:p>
+            <w:p>
+              <w:pPr>
+                <w:spacing w:after="0"/>
+                <w:ind w:left="700" w:hanging="702"/>
+                <w:contextualSpacing/>
+                <w:rPr>
+                  <w:rFonts w:eastAsia="Arial" w:cstheme="minorHAnsi"/>
+                </w:rPr>
+              </w:pPr>
+              <w:r>
+                <w:rPr>
+                  <w:rFonts w:eastAsia="Arial" w:cstheme="minorHAnsi"/>
+                </w:rPr>
+                <w:t>Deese, J. (1959). On the prediction of occurrence of particular verbal intrusions</w:t>
+              </w:r>
+              <w:r>
+                <w:rPr>
+                  <w:rFonts w:eastAsia="Arial" w:cstheme="minorHAnsi"/>
+                </w:rPr>
+                <w:t xml:space="preserve"> </w:t>
+              </w:r>
+              <w:r>
+                <w:rPr>
+                  <w:rFonts w:eastAsia="Arial" w:cstheme="minorHAnsi"/>
+                </w:rPr>
+                <w:t>in immediate recall. Journal of Experimental Psychology, 58</w:t>
+              </w:r>
+              <w:r>
+                <w:rPr>
+                  <w:rFonts w:eastAsia="Arial" w:cstheme="minorHAnsi"/>
+                </w:rPr>
+                <w:t xml:space="preserve"> </w:t>
+              </w:r>
+              <w:r>
+                <w:rPr>
+                  <w:rFonts w:eastAsia="Arial" w:cstheme="minorHAnsi"/>
+                </w:rPr>
+                <w:t>(1), 17–22.</w:t>
+              </w:r>
+            </w:p>
+            <w:p>
+              <w:pPr>
+                <w:spacing w:after="0"/>
+                <w:ind w:left="700" w:hanging="702"/>
+                <w:contextualSpacing/>
+                <w:rPr>
+                  <w:rFonts w:eastAsia="Arial" w:cstheme="minorHAnsi"/>
+                </w:rPr>
+              </w:pPr>
+              <w:r>
+                <w:rPr>
+                  <w:rFonts w:eastAsia="Arial" w:cstheme="minorHAnsi"/>
+                </w:rPr>
+                <w:t xml:space="preserve">Ericsson, K. A., &amp; Simon, H. A. (1993). </w:t>
+              </w:r>
+              <w:r>
+                <w:rPr>
+                  <w:rFonts w:eastAsia="Arial" w:cstheme="minorHAnsi"/>
+                  <w:i/>
+                  <w:iCs/>
+                </w:rPr>
+                <w:t>Protocol analysis: Verbal reports as data (Rev. ed.)</w:t>
+              </w:r>
+              <w:r>
+                <w:rPr>
+                  <w:rFonts w:eastAsia="Arial" w:cstheme="minorHAnsi"/>
+                </w:rPr>
+                <w:t>. Cambridge, MA: Bradford Books/ MIT Press.</w:t>
+              </w:r>
+            </w:p>
+            <w:p>
+              <w:pPr>
+                <w:spacing w:after="0"/>
+                <w:ind w:left="720" w:hanging="720"/>
+                <w:rPr>
+                  <w:rFonts w:cstheme="minorHAnsi"/>
+                </w:rPr>
+              </w:pPr>
+              <w:r>
+                <w:rPr>
+                  <w:rFonts w:cstheme="minorHAnsi"/>
+                </w:rPr>
+                <w:t xml:space="preserve">Einstein, G. O., &amp; Hunt, R. R. (1980). Levels of processing and organization: Additive effects of individual-item and relational processing. </w:t>
+              </w:r>
+              <w:r>
+                <w:rPr>
+                  <w:rFonts w:cstheme="minorHAnsi"/>
+                  <w:i/>
+                  <w:iCs/>
+                </w:rPr>
+                <w:t>Journal of Experimental Psychology: Human Learning and Memory, 6</w:t>
+              </w:r>
+              <w:r>
+                <w:rPr>
+                  <w:rFonts w:cstheme="minorHAnsi"/>
+                </w:rPr>
+                <w:t xml:space="preserve">(5), 588-598. </w:t>
+              </w:r>
+            </w:p>
+            <w:p>
+              <w:pPr>
+                <w:spacing w:after="0"/>
+                <w:ind w:left="720" w:hanging="720"/>
+                <w:rPr>
+                  <w:rFonts w:cstheme="minorHAnsi"/>
+                </w:rPr>
+              </w:pPr>
+              <w:r>
+                <w:rPr>
+                  <w:rFonts w:cstheme="minorHAnsi"/>
+                </w:rPr>
+                <w:t xml:space="preserve">Faul, F., Erdfelder, E., Buchner, A., &amp; Lang, A.-G. (2009). Statistical power analyses using G*Power 3.1: Tests for correlation and regression analyses. </w:t>
+              </w:r>
+              <w:r>
+                <w:rPr>
+                  <w:rFonts w:cstheme="minorHAnsi"/>
+                  <w:i/>
+                  <w:iCs/>
+                </w:rPr>
+                <w:t>Behavior</w:t>
+              </w:r>
+              <w:r>
+                <w:rPr>
+                  <w:rFonts w:cstheme="minorHAnsi"/>
+                </w:rPr>
+                <w:t xml:space="preserve"> </w:t>
+              </w:r>
+              <w:r>
+                <w:rPr>
+                  <w:rFonts w:cstheme="minorHAnsi"/>
+                  <w:i/>
+                  <w:iCs/>
+                </w:rPr>
+                <w:t>Research Methods</w:t>
+              </w:r>
+              <w:r>
+                <w:rPr>
+                  <w:rFonts w:cstheme="minorHAnsi"/>
+                </w:rPr>
+                <w:t>,</w:t>
+              </w:r>
+              <w:r>
+                <w:rPr>
+                  <w:rFonts w:cstheme="minorHAnsi"/>
+                  <w:i/>
+                  <w:iCs/>
+                </w:rPr>
+                <w:t xml:space="preserve"> 41</w:t>
+              </w:r>
+              <w:r>
+                <w:rPr>
+                  <w:rFonts w:cstheme="minorHAnsi"/>
+                </w:rPr>
+                <w:t xml:space="preserve">(4), 1149-1160. </w:t>
+              </w:r>
+            </w:p>
+            <w:p>
+              <w:pPr>
+                <w:spacing w:after="0"/>
+                <w:ind w:left="720" w:hanging="720"/>
+                <w:rPr>
+                  <w:rFonts w:cstheme="minorHAnsi"/>
+                </w:rPr>
+              </w:pPr>
+              <w:r>
+                <w:rPr>
+                  <w:rFonts w:cstheme="minorHAnsi"/>
+                </w:rPr>
+                <w:t xml:space="preserve">Garcia, M. &amp; Kornell, N. (2015). Collector [Computer software]. Retrieved April 3rd, 2020 from </w:t>
+              </w:r>
+              <w:hyperlink r:id="rId18" w:history="1">
+                <w:r>
+                  <w:rPr>
+                    <w:rStyle w:val="Hyperlink"/>
+                    <w:rFonts w:cstheme="minorHAnsi"/>
+                  </w:rPr>
+                  <w:t>https://github.com/gikeymarica/Collector</w:t>
+                </w:r>
+              </w:hyperlink>
+            </w:p>
+            <w:p>
+              <w:pPr>
+                <w:spacing w:after="0"/>
+                <w:ind w:left="720" w:hanging="720"/>
+                <w:rPr>
+                  <w:rFonts w:cstheme="minorHAnsi"/>
+                </w:rPr>
+              </w:pPr>
+              <w:r>
+                <w:rPr>
+                  <w:rFonts w:cstheme="minorHAnsi"/>
+                </w:rPr>
+                <w:t xml:space="preserve">Halamish, V. &amp; Undorf, M. (2023). Why do judgments of learning modify memory? Evidence from identical pairs and relatedness judgments. </w:t>
+              </w:r>
+              <w:r>
+                <w:rPr>
+                  <w:rFonts w:cstheme="minorHAnsi"/>
+                  <w:i/>
+                  <w:iCs/>
+                </w:rPr>
+                <w:t>Journal of Experimental Psychology: Learning, Memory, and Cognition, 49</w:t>
+              </w:r>
+              <w:r>
+                <w:rPr>
+                  <w:rFonts w:cstheme="minorHAnsi"/>
+                </w:rPr>
+                <w:t>(4), 547–556,</w:t>
+              </w:r>
+            </w:p>
+            <w:p>
+              <w:pPr>
+                <w:spacing w:before="0" w:after="0"/>
+                <w:ind w:left="700" w:hanging="706"/>
+                <w:contextualSpacing/>
+                <w:rPr>
+                  <w:rFonts w:eastAsia="Arial" w:cstheme="minorHAnsi"/>
+                  <w:color w:val="000000"/>
+                </w:rPr>
+              </w:pPr>
+              <w:r>
+                <w:rPr>
+                  <w:rFonts w:eastAsia="Arial" w:cstheme="minorHAnsi"/>
+                  <w:color w:val="000000"/>
+                </w:rPr>
+                <w:t xml:space="preserve">Hunt, R. R., &amp; Einstein, G. O. (1981). Relational and item-specific information in memory. </w:t>
+              </w:r>
+              <w:r>
+                <w:rPr>
+                  <w:rFonts w:eastAsia="Arial" w:cstheme="minorHAnsi"/>
+                  <w:i/>
+                  <w:iCs/>
+                  <w:color w:val="000000"/>
+                </w:rPr>
+                <w:t>Journal of Verbal Learning and Verbal Behavior, 20</w:t>
+              </w:r>
+              <w:r>
+                <w:rPr>
+                  <w:rFonts w:eastAsia="Arial" w:cstheme="minorHAnsi"/>
+                  <w:color w:val="000000"/>
+                </w:rPr>
+                <w:t xml:space="preserve">(5), 497-514. </w:t>
+              </w:r>
+            </w:p>
+            <w:p>
+              <w:pPr>
+                <w:spacing w:after="0"/>
+                <w:ind w:left="720" w:hanging="720"/>
+                <w:rPr>
+                  <w:rFonts w:cstheme="minorHAnsi"/>
+                </w:rPr>
+              </w:pPr>
+              <w:r>
+                <w:rPr>
+                  <w:rFonts w:cstheme="minorHAnsi"/>
+                </w:rPr>
+                <w:t xml:space="preserve">Janes, J. L., Rivers, M. L., &amp; Dunlosky, J. (2018). The influence of making judgments of learning on memory performance: Positive, negative, or both? </w:t>
+              </w:r>
+              <w:r>
+                <w:rPr>
+                  <w:rFonts w:cstheme="minorHAnsi"/>
+                  <w:i/>
+                  <w:iCs/>
+                </w:rPr>
+                <w:t>Psychonomic Bulletin &amp; Review, 25</w:t>
+              </w:r>
+              <w:r>
+                <w:rPr>
+                  <w:rFonts w:cstheme="minorHAnsi"/>
+                </w:rPr>
+                <w:t>(6), 2356–2364.</w:t>
+              </w:r>
+            </w:p>
+            <w:p>
+              <w:pPr>
+                <w:spacing w:after="0"/>
+                <w:ind w:left="720" w:hanging="720"/>
+                <w:rPr>
+                  <w:rFonts w:cstheme="minorHAnsi"/>
+                </w:rPr>
+              </w:pPr>
+              <w:r>
+                <w:rPr>
+                  <w:rFonts w:cstheme="minorHAnsi"/>
+                </w:rPr>
+                <w:t xml:space="preserve">Koriat, A. (1997). Monitoring one’s own knowledge during study: A cue-utilization approach to judgments of learning. </w:t>
+              </w:r>
+              <w:r>
+                <w:rPr>
+                  <w:rFonts w:cstheme="minorHAnsi"/>
+                  <w:i/>
+                  <w:iCs/>
+                </w:rPr>
+                <w:t>Journal of Experiment Psychology: General, 126</w:t>
+              </w:r>
+              <w:r>
+                <w:rPr>
+                  <w:rFonts w:cstheme="minorHAnsi"/>
+                </w:rPr>
+                <w:t>(4), 349–370.</w:t>
+              </w:r>
+            </w:p>
+            <w:p>
+              <w:pPr>
+                <w:spacing w:after="0"/>
+                <w:ind w:left="720" w:hanging="720"/>
+                <w:rPr>
+                  <w:rFonts w:cstheme="minorHAnsi"/>
+                </w:rPr>
+              </w:pPr>
+              <w:r>
+                <w:rPr>
+                  <w:rFonts w:cstheme="minorHAnsi"/>
+                </w:rPr>
+                <w:t xml:space="preserve">Maxwell, N. P. &amp; Huff, M. J. (2022). Reactivity from judgments of learning is not only due to memory forecasting: Evidence from associative memory and frequency judgments. </w:t>
+              </w:r>
+              <w:r>
+                <w:rPr>
+                  <w:rFonts w:cstheme="minorHAnsi"/>
+                  <w:i/>
+                  <w:iCs/>
+                </w:rPr>
+                <w:t>Metacognition and Learning, 17</w:t>
+              </w:r>
+              <w:r>
+                <w:rPr>
+                  <w:rFonts w:cstheme="minorHAnsi"/>
+                </w:rPr>
+                <w:t>, 589-625.</w:t>
+              </w:r>
+            </w:p>
+            <w:p>
+              <w:pPr>
+                <w:spacing w:after="0"/>
+                <w:ind w:left="720" w:hanging="720"/>
+                <w:rPr>
+                  <w:rFonts w:cstheme="minorHAnsi"/>
+                </w:rPr>
+              </w:pPr>
+              <w:r>
+                <w:rPr>
+                  <w:rFonts w:cstheme="minorHAnsi"/>
+                </w:rPr>
+                <w:t>Maxwell, N. P. &amp; Huff, M. J. (2023). Is discriminability a requirement for reactivity? Comparing the effects of mixed vs. pure list presentations on judgment of learning reactivity</w:t>
+              </w:r>
+              <w:r>
+                <w:rPr>
+                  <w:rFonts w:cstheme="minorHAnsi"/>
+                  <w:i/>
+                  <w:iCs/>
+                </w:rPr>
+                <w:t>. Memory &amp; Cognition, 51</w:t>
+              </w:r>
+              <w:r>
+                <w:rPr>
+                  <w:rFonts w:cstheme="minorHAnsi"/>
+                </w:rPr>
+                <w:t xml:space="preserve">(5), 1198-1213. </w:t>
+              </w:r>
+            </w:p>
+            <w:p>
+              <w:pPr>
+                <w:spacing w:after="0"/>
+                <w:ind w:left="720" w:hanging="720"/>
+                <w:rPr>
+                  <w:rFonts w:cstheme="minorHAnsi"/>
+                </w:rPr>
+              </w:pPr>
+              <w:r>
+                <w:rPr>
+                  <w:rFonts w:cstheme="minorHAnsi"/>
+                </w:rPr>
+                <w:t xml:space="preserve">Matvey, G., Dunlosky, J., &amp; Schwartz, B. (2006). The effects of categorical relatedness of judgments of learning. </w:t>
+              </w:r>
+              <w:r>
+                <w:rPr>
+                  <w:rFonts w:cstheme="minorHAnsi"/>
+                  <w:i/>
+                  <w:iCs/>
+                </w:rPr>
+                <w:t>Memory, 14</w:t>
+              </w:r>
+              <w:r>
+                <w:rPr>
+                  <w:rFonts w:cstheme="minorHAnsi"/>
+                </w:rPr>
+                <w:t>(2), 253-261.</w:t>
+              </w:r>
+            </w:p>
+            <w:p>
+              <w:pPr>
+                <w:spacing w:after="0"/>
+                <w:ind w:left="720" w:hanging="720"/>
+                <w:rPr>
+                  <w:rFonts w:cstheme="minorHAnsi"/>
+                </w:rPr>
+              </w:pPr>
+              <w:r>
+                <w:rPr>
+                  <w:rFonts w:cstheme="minorHAnsi"/>
+                </w:rPr>
+                <w:t xml:space="preserve">Mueller, M. L., Tauber, S. K., &amp; Dunlosky, J. (2013). Contributions of beliefs and processing fluency to the effect of relatedness on judgments of learning. </w:t>
+              </w:r>
+              <w:r>
+                <w:rPr>
+                  <w:rFonts w:cstheme="minorHAnsi"/>
+                  <w:i/>
+                  <w:iCs/>
+                </w:rPr>
+                <w:t>Psychonomic Bulletin &amp; Review, 20</w:t>
+              </w:r>
+              <w:r>
+                <w:rPr>
+                  <w:rFonts w:cstheme="minorHAnsi"/>
+                </w:rPr>
+                <w:t>, 378-384.</w:t>
+              </w:r>
+            </w:p>
+            <w:p>
+              <w:pPr>
+                <w:spacing w:after="0"/>
+                <w:ind w:left="720" w:hanging="720"/>
+                <w:rPr>
+                  <w:rFonts w:cstheme="minorHAnsi"/>
+                </w:rPr>
+              </w:pPr>
+              <w:r>
+                <w:rPr>
+                  <w:rFonts w:cstheme="minorHAnsi"/>
+                </w:rPr>
+                <w:t xml:space="preserve">Nelson, T. O. &amp; Narens, L. (1990). Metamemory: A theoretical framework and new findings. In: </w:t>
+              </w:r>
+              <w:r>
+                <w:rPr>
+                  <w:rFonts w:cstheme="minorHAnsi"/>
+                  <w:i/>
+                  <w:iCs/>
+                </w:rPr>
+                <w:t>The psychology of learning and motivation</w:t>
+              </w:r>
+              <w:r>
+                <w:rPr>
+                  <w:rFonts w:cstheme="minorHAnsi"/>
+                </w:rPr>
+                <w:t>, ed. G. Bower. American Psychologist.</w:t>
+              </w:r>
+            </w:p>
+            <w:p>
+              <w:pPr>
+                <w:spacing w:after="0"/>
+                <w:ind w:left="720" w:hanging="720"/>
+                <w:rPr>
+                  <w:rFonts w:cstheme="minorHAnsi"/>
+                </w:rPr>
+              </w:pPr>
+              <w:r>
+                <w:rPr>
+                  <w:rFonts w:cstheme="minorHAnsi"/>
+                </w:rPr>
+                <w:t xml:space="preserve">Rhodes, M. G. (2016). Judgments of learning. In J. Dunlosky &amp; S. K. Tauber (Eds.), </w:t>
+              </w:r>
+              <w:r>
+                <w:rPr>
+                  <w:rFonts w:cstheme="minorHAnsi"/>
+                  <w:i/>
+                  <w:iCs/>
+                </w:rPr>
+                <w:t>The Oxford Handbook of Metamemory</w:t>
+              </w:r>
+              <w:r>
+                <w:rPr>
+                  <w:rFonts w:cstheme="minorHAnsi"/>
+                </w:rPr>
+                <w:t xml:space="preserve"> (pp. 65–80). Oxford University Press.</w:t>
+              </w:r>
+            </w:p>
+            <w:p>
+              <w:pPr>
+                <w:spacing w:after="0"/>
+                <w:ind w:left="720" w:hanging="720"/>
+                <w:rPr>
+                  <w:rFonts w:cstheme="minorHAnsi"/>
+                </w:rPr>
+              </w:pPr>
+              <w:r>
+                <w:rPr>
+                  <w:rFonts w:cstheme="minorHAnsi"/>
+                </w:rPr>
+                <w:lastRenderedPageBreak/>
+                <w:t>Roediger, H. L., &amp; McDermott, K. B. (1995). Creating false memories: Rememberin</w:t>
+              </w:r>
+              <w:r>
+                <w:rPr>
+                  <w:rFonts w:cstheme="minorHAnsi"/>
+                </w:rPr>
+                <w:t xml:space="preserve">g </w:t>
+              </w:r>
+              <w:r>
+                <w:rPr>
+                  <w:rFonts w:cstheme="minorHAnsi"/>
+                </w:rPr>
+                <w:t>words not presented lists. Journal of Experimental Psychology:</w:t>
+              </w:r>
+              <w:r>
+                <w:rPr>
+                  <w:rFonts w:cstheme="minorHAnsi"/>
+                </w:rPr>
+                <w:t xml:space="preserve"> </w:t>
+              </w:r>
+              <w:r>
+                <w:rPr>
+                  <w:rFonts w:cstheme="minorHAnsi"/>
+                </w:rPr>
+                <w:t>Learning, Memory, and Cognition, 21(4), 803–814.</w:t>
+              </w:r>
+            </w:p>
+            <w:p>
+              <w:pPr>
+                <w:spacing w:after="0"/>
+                <w:ind w:left="720" w:hanging="720"/>
+                <w:rPr>
+                  <w:rFonts w:cstheme="minorHAnsi"/>
+                </w:rPr>
+              </w:pPr>
+              <w:r>
+                <w:rPr>
+                  <w:rFonts w:cstheme="minorHAnsi"/>
+                </w:rPr>
+                <w:t>Roediger, H. L., Watson, J. M., McDermott, K. B., &amp; Gallo, D. A. (2001). Factors that</w:t>
+              </w:r>
+              <w:r>
+                <w:rPr>
+                  <w:rFonts w:cstheme="minorHAnsi"/>
+                </w:rPr>
+                <w:t xml:space="preserve"> </w:t>
+              </w:r>
+              <w:r>
+                <w:rPr>
+                  <w:rFonts w:cstheme="minorHAnsi"/>
+                </w:rPr>
+                <w:t>determine false recall: A multiple regression analysis. Psychonomic Bulletin</w:t>
+              </w:r>
+              <w:r>
+                <w:rPr>
+                  <w:rFonts w:cstheme="minorHAnsi"/>
+                </w:rPr>
+                <w:t xml:space="preserve"> </w:t>
+              </w:r>
+              <w:r>
+                <w:rPr>
+                  <w:rFonts w:cstheme="minorHAnsi"/>
+                </w:rPr>
+                <w:t>&amp; Review, 8, 385–407.</w:t>
+              </w:r>
+            </w:p>
+            <w:p>
+              <w:pPr>
+                <w:spacing w:after="0"/>
+                <w:ind w:left="720" w:hanging="720"/>
+                <w:rPr>
+                  <w:rFonts w:cstheme="minorHAnsi"/>
+                </w:rPr>
+              </w:pPr>
+              <w:r>
+                <w:rPr>
+                  <w:rFonts w:cstheme="minorHAnsi"/>
+                </w:rPr>
+                <w:t xml:space="preserve">Senkova, O., &amp; Otani, H. (2021). Making judgments of learning enhances memory by inducing item-specific processing. </w:t>
+              </w:r>
+              <w:r>
+                <w:rPr>
+                  <w:rFonts w:cstheme="minorHAnsi"/>
+                  <w:i/>
+                  <w:iCs/>
+                </w:rPr>
+                <w:t>Memory &amp; Cognition, 49,</w:t>
+              </w:r>
+              <w:r>
+                <w:rPr>
+                  <w:rFonts w:cstheme="minorHAnsi"/>
+                </w:rPr>
+                <w:t xml:space="preserve"> 955-967.</w:t>
+              </w:r>
+            </w:p>
+            <w:p>
+              <w:pPr>
+                <w:spacing w:after="0"/>
+                <w:ind w:left="720" w:hanging="720"/>
+                <w:rPr>
+                  <w:rFonts w:cstheme="minorHAnsi"/>
+                </w:rPr>
+              </w:pPr>
+              <w:r>
+                <w:rPr>
+                  <w:rFonts w:cstheme="minorHAnsi"/>
+                </w:rPr>
+                <w:t xml:space="preserve">Soderstrom, N. C., Clark, C. T., Halamish, V., &amp; Bjork, E. L. (2015). Judgments of learning as memory modifiers. </w:t>
+              </w:r>
+              <w:r>
+                <w:rPr>
+                  <w:rFonts w:cstheme="minorHAnsi"/>
+                  <w:i/>
+                  <w:iCs/>
+                </w:rPr>
+                <w:t>Journal of Experimental Psychology: Learning, Memory, and Cognition, 41</w:t>
+              </w:r>
+              <w:r>
+                <w:rPr>
+                  <w:rFonts w:cstheme="minorHAnsi"/>
+                </w:rPr>
+                <w:t>, 553–558.</w:t>
+              </w:r>
+            </w:p>
+            <w:p>
+              <w:pPr>
+                <w:spacing w:after="0"/>
+                <w:ind w:left="720" w:hanging="720"/>
+                <w:rPr>
+                  <w:rFonts w:cstheme="minorHAnsi"/>
+                </w:rPr>
+              </w:pPr>
+              <w:r>
+                <w:rPr>
+                  <w:rFonts w:cstheme="minorHAnsi"/>
+                </w:rPr>
+                <w:t xml:space="preserve">Van Overschelde, J. P., Rawson, K. A., &amp; Dunlosky, J. (2004). Category norms: An updated and expanded version of the Battig and Montague (1969) norms. </w:t>
+              </w:r>
+              <w:r>
+                <w:rPr>
+                  <w:rFonts w:cstheme="minorHAnsi"/>
+                  <w:i/>
+                  <w:iCs/>
+                </w:rPr>
+                <w:t>Journal of Memory and Language, 50</w:t>
+              </w:r>
+              <w:r>
+                <w:rPr>
+                  <w:rFonts w:cstheme="minorHAnsi"/>
+                </w:rPr>
+                <w:t>(3), 289-335.</w:t>
+              </w:r>
+            </w:p>
+            <w:p>
+              <w:pPr>
+                <w:spacing w:after="0" w:line="480" w:lineRule="auto"/>
+                <w:ind w:left="720" w:hanging="720"/>
+                <w:rPr>
+                  <w:rFonts w:ascii="Times New Roman" w:hAnsi="Times New Roman" w:cs="Times New Roman"/>
+                  <w:sz w:val="24"/>
+                  <w:szCs w:val="24"/>
+                </w:rPr>
+              </w:pPr>
+            </w:p>
+            <w:p>
+              <w:pPr>
                 <w:shd w:val="clear" w:color="auto" w:fill="F2F2F2" w:themeFill="background1" w:themeFillShade="F2"/>
               </w:pPr>
-              <w:r>
-                <w:t xml:space="preserve">Please delete this text and enter your references.  </w:t>
-              </w:r>
-              <w:r>
-                <w:t xml:space="preserve">Please limit this section to no more than two pages. You may change the formatting for the references cited section to match your discipline-appropriate citation style. </w:t>
-              </w:r>
             </w:p>
           </w:sdtContent>
         </w:sdt>
@@ -4450,8 +5289,8 @@
           <w:i/>
         </w:rPr>
         <w:sectPr>
-          <w:headerReference w:type="default" r:id="rId18"/>
-          <w:footerReference w:type="default" r:id="rId19"/>
+          <w:headerReference w:type="default" r:id="rId19"/>
+          <w:footerReference w:type="default" r:id="rId20"/>
           <w:pgSz w:w="12240" w:h="15840"/>
           <w:pgMar w:top="1440" w:right="1440" w:bottom="1440" w:left="1440" w:header="720" w:footer="720" w:gutter="0"/>
           <w:pgNumType w:start="1"/>
@@ -5160,13 +5999,10 @@
               <w:spacing w:after="0"/>
             </w:pPr>
             <w:r>
-              <w:t xml:space="preserve">PSYC </w:t>
-            </w:r>
-            <w:r>
-              <w:rPr>
-                <w:highlight w:val="yellow"/>
-              </w:rPr>
-              <w:t>XXXX</w:t>
+              <w:t>PSYC</w:t>
+            </w:r>
+            <w:r>
+              <w:t xml:space="preserve"> 4503</w:t>
             </w:r>
             <w:r>
               <w:t xml:space="preserve"> Psychological Tests &amp; Evaluations</w:t>
@@ -5256,10 +6092,7 @@
               <w:t xml:space="preserve">PSYC </w:t>
             </w:r>
             <w:r>
-              <w:rPr>
-                <w:highlight w:val="yellow"/>
-              </w:rPr>
-              <w:t>XXXX</w:t>
+              <w:t>4163</w:t>
             </w:r>
             <w:r>
               <w:t xml:space="preserve"> Cognition</w:t>
@@ -5290,7 +6123,13 @@
               <w:spacing w:after="0"/>
             </w:pPr>
             <w:r>
-              <w:t>PSYC XXXX Research Methods</w:t>
+              <w:t xml:space="preserve">PSYC </w:t>
+            </w:r>
+            <w:r>
+              <w:t>4703</w:t>
+            </w:r>
+            <w:r>
+              <w:t xml:space="preserve"> Research Methods</w:t>
             </w:r>
           </w:p>
         </w:tc>
@@ -5321,10 +6160,7 @@
               <w:t xml:space="preserve">PSYC </w:t>
             </w:r>
             <w:r>
-              <w:rPr>
-                <w:highlight w:val="yellow"/>
-              </w:rPr>
-              <w:t>XXXX</w:t>
+              <w:t>3503</w:t>
             </w:r>
             <w:r>
               <w:t xml:space="preserve"> Social Psychology</w:t>
@@ -5509,7 +6345,7 @@
               </w:rPr>
               <w:t xml:space="preserve">Available at: </w:t>
             </w:r>
-            <w:hyperlink r:id="rId20" w:history="1">
+            <w:hyperlink r:id="rId21" w:history="1">
               <w:r>
                 <w:rPr>
                   <w:rStyle w:val="Hyperlink"/>
@@ -5650,7 +6486,7 @@
               </w:rPr>
               <w:t xml:space="preserve">(2), 293-319. Available at: </w:t>
             </w:r>
-            <w:hyperlink r:id="rId21" w:history="1">
+            <w:hyperlink r:id="rId22" w:history="1">
               <w:r>
                 <w:rPr>
                   <w:rStyle w:val="Hyperlink"/>
@@ -5985,7 +6821,6 @@
         <w:jc w:val="center"/>
       </w:pPr>
       <w:r>
-        <w:lastRenderedPageBreak/>
         <w:t>Other Relevant Activities</w:t>
       </w:r>
     </w:p>
@@ -6095,7 +6930,7 @@
             <w:r>
               <w:t xml:space="preserve"> package for scoring lexical output from memory studies (package available at: </w:t>
             </w:r>
-            <w:hyperlink r:id="rId22" w:history="1">
+            <w:hyperlink r:id="rId23" w:history="1">
               <w:r>
                 <w:rPr>
                   <w:rStyle w:val="Hyperlink"/>
@@ -6106,7 +6941,7 @@
             <w:r>
               <w:t xml:space="preserve">; publication available at: </w:t>
             </w:r>
-            <w:hyperlink r:id="rId23" w:history="1">
+            <w:hyperlink r:id="rId24" w:history="1">
               <w:r>
                 <w:rPr>
                   <w:rStyle w:val="Hyperlink"/>
@@ -10961,7 +11796,7 @@
       </w:pPr>
     </w:p>
     <w:sectPr>
-      <w:headerReference w:type="default" r:id="rId24"/>
+      <w:headerReference w:type="default" r:id="rId25"/>
       <w:pgSz w:w="12240" w:h="15840"/>
       <w:pgMar w:top="720" w:right="720" w:bottom="720" w:left="720" w:header="720" w:footer="720" w:gutter="0"/>
       <w:pgNumType w:start="1"/>
@@ -12724,7 +13559,6 @@
   <w:style w:type="character" w:default="1" w:styleId="DefaultParagraphFont">
     <w:name w:val="Default Paragraph Font"/>
     <w:uiPriority w:val="1"/>
-    <w:semiHidden/>
     <w:unhideWhenUsed/>
   </w:style>
   <w:style w:type="table" w:default="1" w:styleId="TableNormal">
@@ -14629,6 +15463,14 @@
     <w:pitch w:val="variable"/>
     <w:sig w:usb0="E4002EFF" w:usb1="C000E47F" w:usb2="00000009" w:usb3="00000000" w:csb0="000001FF" w:csb1="00000000"/>
   </w:font>
+  <w:font w:name="Arial">
+    <w:altName w:val="Arial Narrow"/>
+    <w:panose1 w:val="020B0604020202020204"/>
+    <w:charset w:val="00"/>
+    <w:family w:val="swiss"/>
+    <w:pitch w:val="variable"/>
+    <w:sig w:usb0="E0002EFF" w:usb1="C000785B" w:usb2="00000009" w:usb3="00000000" w:csb0="000001FF" w:csb1="00000000"/>
+  </w:font>
 </w:fonts>
 </file>
 
@@ -14653,12 +15495,14 @@
     <w:rsid w:val="002934DC"/>
     <w:rsid w:val="002D6A4B"/>
     <w:rsid w:val="003D23C9"/>
+    <w:rsid w:val="005D0AD8"/>
     <w:rsid w:val="00626D15"/>
     <w:rsid w:val="006C70E3"/>
     <w:rsid w:val="00704FB7"/>
     <w:rsid w:val="007317FF"/>
     <w:rsid w:val="007C0FA7"/>
     <w:rsid w:val="0088400A"/>
+    <w:rsid w:val="008D6237"/>
     <w:rsid w:val="00994974"/>
     <w:rsid w:val="009A2FEE"/>
     <w:rsid w:val="009F5CD5"/>
@@ -15652,65 +16496,6 @@
 </file>
 
 <file path=customXml/item2.xml><?xml version="1.0" encoding="utf-8"?>
-<b:Sources xmlns:b="http://schemas.openxmlformats.org/officeDocument/2006/bibliography" xmlns="http://schemas.openxmlformats.org/officeDocument/2006/bibliography" SelectedStyle="\APASixthEditionOfficeOnline.xsl" StyleName="APA" Version="6"/>
-</file>
-
-<file path=customXml/item3.xml><?xml version="1.0" encoding="utf-8"?>
-<p:properties xmlns:p="http://schemas.microsoft.com/office/2006/metadata/properties" xmlns:xsi="http://www.w3.org/2001/XMLSchema-instance" xmlns:pc="http://schemas.microsoft.com/office/infopath/2007/PartnerControls">
-  <documentManagement>
-    <Self_Registration_Enabled xmlns="e1201fcd-414e-4158-a70b-d18ee061d0ec" xsi:nil="true"/>
-    <Invited_Members xmlns="e1201fcd-414e-4158-a70b-d18ee061d0ec" xsi:nil="true"/>
-    <LMS_Mappings xmlns="e1201fcd-414e-4158-a70b-d18ee061d0ec" xsi:nil="true"/>
-    <Invited_Leaders xmlns="e1201fcd-414e-4158-a70b-d18ee061d0ec" xsi:nil="true"/>
-    <Math_Settings xmlns="e1201fcd-414e-4158-a70b-d18ee061d0ec" xsi:nil="true"/>
-    <Templates xmlns="e1201fcd-414e-4158-a70b-d18ee061d0ec" xsi:nil="true"/>
-    <AppVersion xmlns="e1201fcd-414e-4158-a70b-d18ee061d0ec" xsi:nil="true"/>
-    <TeamsChannelId xmlns="e1201fcd-414e-4158-a70b-d18ee061d0ec" xsi:nil="true"/>
-    <IsNotebookLocked xmlns="e1201fcd-414e-4158-a70b-d18ee061d0ec" xsi:nil="true"/>
-    <Distribution_Groups xmlns="e1201fcd-414e-4158-a70b-d18ee061d0ec" xsi:nil="true"/>
-    <Has_Leaders_Only_SectionGroup xmlns="e1201fcd-414e-4158-a70b-d18ee061d0ec" xsi:nil="true"/>
-    <Is_Collaboration_Space_Locked xmlns="e1201fcd-414e-4158-a70b-d18ee061d0ec" xsi:nil="true"/>
-    <CultureName xmlns="e1201fcd-414e-4158-a70b-d18ee061d0ec" xsi:nil="true"/>
-    <Owner xmlns="e1201fcd-414e-4158-a70b-d18ee061d0ec">
-      <UserInfo>
-        <DisplayName/>
-        <AccountId xsi:nil="true"/>
-        <AccountType/>
-      </UserInfo>
-    </Owner>
-    <Members xmlns="e1201fcd-414e-4158-a70b-d18ee061d0ec">
-      <UserInfo>
-        <DisplayName/>
-        <AccountId xsi:nil="true"/>
-        <AccountType/>
-      </UserInfo>
-    </Members>
-    <DefaultSectionNames xmlns="e1201fcd-414e-4158-a70b-d18ee061d0ec" xsi:nil="true"/>
-    <NotebookType xmlns="e1201fcd-414e-4158-a70b-d18ee061d0ec" xsi:nil="true"/>
-    <FolderType xmlns="e1201fcd-414e-4158-a70b-d18ee061d0ec" xsi:nil="true"/>
-    <Leaders xmlns="e1201fcd-414e-4158-a70b-d18ee061d0ec">
-      <UserInfo>
-        <DisplayName/>
-        <AccountId xsi:nil="true"/>
-        <AccountType/>
-      </UserInfo>
-    </Leaders>
-    <Member_Groups xmlns="e1201fcd-414e-4158-a70b-d18ee061d0ec">
-      <UserInfo>
-        <DisplayName/>
-        <AccountId xsi:nil="true"/>
-        <AccountType/>
-      </UserInfo>
-    </Member_Groups>
-    <TaxCatchAll xmlns="4edddf99-7421-4cba-b128-b6fecff534a3" xsi:nil="true"/>
-    <lcf76f155ced4ddcb4097134ff3c332f xmlns="e1201fcd-414e-4158-a70b-d18ee061d0ec">
-      <Terms xmlns="http://schemas.microsoft.com/office/infopath/2007/PartnerControls"/>
-    </lcf76f155ced4ddcb4097134ff3c332f>
-  </documentManagement>
-</p:properties>
-</file>
-
-<file path=customXml/item4.xml><?xml version="1.0" encoding="utf-8"?>
 <ct:contentTypeSchema xmlns:ct="http://schemas.microsoft.com/office/2006/metadata/contentType" xmlns:ma="http://schemas.microsoft.com/office/2006/metadata/properties/metaAttributes" ct:_="" ma:_="" ma:contentTypeName="Document" ma:contentTypeID="0x0101009B808ACBA5C1ED45B26571969E23DB49" ma:contentTypeVersion="37" ma:contentTypeDescription="Create a new document." ma:contentTypeScope="" ma:versionID="bef01a68eb40de3c00584695dd405fd6">
   <xsd:schema xmlns:xsd="http://www.w3.org/2001/XMLSchema" xmlns:xs="http://www.w3.org/2001/XMLSchema" xmlns:p="http://schemas.microsoft.com/office/2006/metadata/properties" xmlns:ns2="e1201fcd-414e-4158-a70b-d18ee061d0ec" xmlns:ns3="4edddf99-7421-4cba-b128-b6fecff534a3" targetNamespace="http://schemas.microsoft.com/office/2006/metadata/properties" ma:root="true" ma:fieldsID="e63dc96be275fcfc8239345d79b9ab75" ns2:_="" ns3:_="">
     <xsd:import namespace="e1201fcd-414e-4158-a70b-d18ee061d0ec"/>
@@ -16147,6 +16932,65 @@
 </ct:contentTypeSchema>
 </file>
 
+<file path=customXml/item3.xml><?xml version="1.0" encoding="utf-8"?>
+<p:properties xmlns:p="http://schemas.microsoft.com/office/2006/metadata/properties" xmlns:xsi="http://www.w3.org/2001/XMLSchema-instance" xmlns:pc="http://schemas.microsoft.com/office/infopath/2007/PartnerControls">
+  <documentManagement>
+    <Self_Registration_Enabled xmlns="e1201fcd-414e-4158-a70b-d18ee061d0ec" xsi:nil="true"/>
+    <Invited_Members xmlns="e1201fcd-414e-4158-a70b-d18ee061d0ec" xsi:nil="true"/>
+    <LMS_Mappings xmlns="e1201fcd-414e-4158-a70b-d18ee061d0ec" xsi:nil="true"/>
+    <Invited_Leaders xmlns="e1201fcd-414e-4158-a70b-d18ee061d0ec" xsi:nil="true"/>
+    <Math_Settings xmlns="e1201fcd-414e-4158-a70b-d18ee061d0ec" xsi:nil="true"/>
+    <Templates xmlns="e1201fcd-414e-4158-a70b-d18ee061d0ec" xsi:nil="true"/>
+    <AppVersion xmlns="e1201fcd-414e-4158-a70b-d18ee061d0ec" xsi:nil="true"/>
+    <TeamsChannelId xmlns="e1201fcd-414e-4158-a70b-d18ee061d0ec" xsi:nil="true"/>
+    <IsNotebookLocked xmlns="e1201fcd-414e-4158-a70b-d18ee061d0ec" xsi:nil="true"/>
+    <Distribution_Groups xmlns="e1201fcd-414e-4158-a70b-d18ee061d0ec" xsi:nil="true"/>
+    <Has_Leaders_Only_SectionGroup xmlns="e1201fcd-414e-4158-a70b-d18ee061d0ec" xsi:nil="true"/>
+    <Is_Collaboration_Space_Locked xmlns="e1201fcd-414e-4158-a70b-d18ee061d0ec" xsi:nil="true"/>
+    <CultureName xmlns="e1201fcd-414e-4158-a70b-d18ee061d0ec" xsi:nil="true"/>
+    <Owner xmlns="e1201fcd-414e-4158-a70b-d18ee061d0ec">
+      <UserInfo>
+        <DisplayName/>
+        <AccountId xsi:nil="true"/>
+        <AccountType/>
+      </UserInfo>
+    </Owner>
+    <Members xmlns="e1201fcd-414e-4158-a70b-d18ee061d0ec">
+      <UserInfo>
+        <DisplayName/>
+        <AccountId xsi:nil="true"/>
+        <AccountType/>
+      </UserInfo>
+    </Members>
+    <DefaultSectionNames xmlns="e1201fcd-414e-4158-a70b-d18ee061d0ec" xsi:nil="true"/>
+    <NotebookType xmlns="e1201fcd-414e-4158-a70b-d18ee061d0ec" xsi:nil="true"/>
+    <FolderType xmlns="e1201fcd-414e-4158-a70b-d18ee061d0ec" xsi:nil="true"/>
+    <Leaders xmlns="e1201fcd-414e-4158-a70b-d18ee061d0ec">
+      <UserInfo>
+        <DisplayName/>
+        <AccountId xsi:nil="true"/>
+        <AccountType/>
+      </UserInfo>
+    </Leaders>
+    <Member_Groups xmlns="e1201fcd-414e-4158-a70b-d18ee061d0ec">
+      <UserInfo>
+        <DisplayName/>
+        <AccountId xsi:nil="true"/>
+        <AccountType/>
+      </UserInfo>
+    </Member_Groups>
+    <TaxCatchAll xmlns="4edddf99-7421-4cba-b128-b6fecff534a3" xsi:nil="true"/>
+    <lcf76f155ced4ddcb4097134ff3c332f xmlns="e1201fcd-414e-4158-a70b-d18ee061d0ec">
+      <Terms xmlns="http://schemas.microsoft.com/office/infopath/2007/PartnerControls"/>
+    </lcf76f155ced4ddcb4097134ff3c332f>
+  </documentManagement>
+</p:properties>
+</file>
+
+<file path=customXml/item4.xml><?xml version="1.0" encoding="utf-8"?>
+<b:Sources xmlns:b="http://schemas.openxmlformats.org/officeDocument/2006/bibliography" xmlns="http://schemas.openxmlformats.org/officeDocument/2006/bibliography" SelectedStyle="\APASixthEditionOfficeOnline.xsl" StyleName="APA" Version="6"/>
+</file>
+
 <file path=customXml/itemProps1.xml><?xml version="1.0" encoding="utf-8"?>
 <ds:datastoreItem xmlns:ds="http://schemas.openxmlformats.org/officeDocument/2006/customXml" ds:itemID="{D0E02B17-5594-42C6-B4E8-895476B0E2E6}">
   <ds:schemaRefs>
@@ -16156,9 +17000,20 @@
 </file>
 
 <file path=customXml/itemProps2.xml><?xml version="1.0" encoding="utf-8"?>
-<ds:datastoreItem xmlns:ds="http://schemas.openxmlformats.org/officeDocument/2006/customXml" ds:itemID="{C5BA5D12-3C36-4B1D-947B-1A4D0F467CD7}">
+<ds:datastoreItem xmlns:ds="http://schemas.openxmlformats.org/officeDocument/2006/customXml" ds:itemID="{32D8F275-DC13-4D34-AC9A-CFDC62B46158}">
   <ds:schemaRefs>
-    <ds:schemaRef ds:uri="http://schemas.openxmlformats.org/officeDocument/2006/bibliography"/>
+    <ds:schemaRef ds:uri="http://schemas.microsoft.com/office/2006/metadata/contentType"/>
+    <ds:schemaRef ds:uri="http://schemas.microsoft.com/office/2006/metadata/properties/metaAttributes"/>
+    <ds:schemaRef ds:uri="http://www.w3.org/2001/XMLSchema"/>
+    <ds:schemaRef ds:uri="http://schemas.microsoft.com/office/2006/metadata/properties"/>
+    <ds:schemaRef ds:uri="e1201fcd-414e-4158-a70b-d18ee061d0ec"/>
+    <ds:schemaRef ds:uri="4edddf99-7421-4cba-b128-b6fecff534a3"/>
+    <ds:schemaRef ds:uri="http://schemas.microsoft.com/office/2006/documentManagement/types"/>
+    <ds:schemaRef ds:uri="http://schemas.microsoft.com/office/infopath/2007/PartnerControls"/>
+    <ds:schemaRef ds:uri="http://schemas.openxmlformats.org/package/2006/metadata/core-properties"/>
+    <ds:schemaRef ds:uri="http://purl.org/dc/elements/1.1/"/>
+    <ds:schemaRef ds:uri="http://purl.org/dc/terms/"/>
+    <ds:schemaRef ds:uri="http://schemas.microsoft.com/internal/obd"/>
   </ds:schemaRefs>
 </ds:datastoreItem>
 </file>
@@ -16175,20 +17030,9 @@
 </file>
 
 <file path=customXml/itemProps4.xml><?xml version="1.0" encoding="utf-8"?>
-<ds:datastoreItem xmlns:ds="http://schemas.openxmlformats.org/officeDocument/2006/customXml" ds:itemID="{32D8F275-DC13-4D34-AC9A-CFDC62B46158}">
+<ds:datastoreItem xmlns:ds="http://schemas.openxmlformats.org/officeDocument/2006/customXml" ds:itemID="{C5BA5D12-3C36-4B1D-947B-1A4D0F467CD7}">
   <ds:schemaRefs>
-    <ds:schemaRef ds:uri="http://schemas.microsoft.com/office/2006/metadata/contentType"/>
-    <ds:schemaRef ds:uri="http://schemas.microsoft.com/office/2006/metadata/properties/metaAttributes"/>
-    <ds:schemaRef ds:uri="http://www.w3.org/2001/XMLSchema"/>
-    <ds:schemaRef ds:uri="http://schemas.microsoft.com/office/2006/metadata/properties"/>
-    <ds:schemaRef ds:uri="e1201fcd-414e-4158-a70b-d18ee061d0ec"/>
-    <ds:schemaRef ds:uri="4edddf99-7421-4cba-b128-b6fecff534a3"/>
-    <ds:schemaRef ds:uri="http://schemas.microsoft.com/office/2006/documentManagement/types"/>
-    <ds:schemaRef ds:uri="http://schemas.microsoft.com/office/infopath/2007/PartnerControls"/>
-    <ds:schemaRef ds:uri="http://schemas.openxmlformats.org/package/2006/metadata/core-properties"/>
-    <ds:schemaRef ds:uri="http://purl.org/dc/elements/1.1/"/>
-    <ds:schemaRef ds:uri="http://purl.org/dc/terms/"/>
-    <ds:schemaRef ds:uri="http://schemas.microsoft.com/internal/obd"/>
+    <ds:schemaRef ds:uri="http://schemas.openxmlformats.org/officeDocument/2006/bibliography"/>
   </ds:schemaRefs>
 </ds:datastoreItem>
 </file>
</xml_diff>